<commit_message>
implement zobrist hashing. Have not tested or added a checkers heuristic
</commit_message>
<xml_diff>
--- a/questions.docx
+++ b/questions.docx
@@ -17,21 +17,7 @@
         <w:rPr>
           <w:b/>
         </w:rPr>
-        <w:t xml:space="preserve">Describe the possible states, initial state, </w:t>
-      </w:r>
-      <w:proofErr w:type="gramStart"/>
-      <w:r>
-        <w:rPr>
-          <w:b/>
-        </w:rPr>
-        <w:t>transition</w:t>
-      </w:r>
-      <w:proofErr w:type="gramEnd"/>
-      <w:r>
-        <w:rPr>
-          <w:b/>
-        </w:rPr>
-        <w:t xml:space="preserve"> function.</w:t>
+        <w:t>Describe the possible states, initial state, transition function.</w:t>
       </w:r>
     </w:p>
     <w:p>
@@ -67,25 +53,25 @@
         <w:pStyle w:val="ListParagraph"/>
       </w:pPr>
       <w:r>
-        <w:t xml:space="preserve">The terminal state for checkers is when one of the players has no pieces left so either A wins or B wins. </w:t>
-      </w:r>
-    </w:p>
-    <w:p>
-      <w:pPr>
-        <w:pStyle w:val="ListParagraph"/>
-      </w:pPr>
-    </w:p>
-    <w:p>
-      <w:pPr>
-        <w:pStyle w:val="ListParagraph"/>
-      </w:pPr>
-      <w:proofErr w:type="gramStart"/>
-      <w:r>
-        <w:t>TTT terminal states is</w:t>
-      </w:r>
-      <w:proofErr w:type="gramEnd"/>
-      <w:r>
-        <w:t xml:space="preserve"> when a player gets 3 </w:t>
+        <w:t>The terminal state for checkers is when one of the players has no pieces l</w:t>
+      </w:r>
+      <w:r>
+        <w:t>eft so either A wins or B wins, or when the opponent has no viable moves (the other player has pinned them in). The game is a draw if neither player captures their opponent’s piece in 50 total moves.</w:t>
+      </w:r>
+      <w:bookmarkStart w:id="0" w:name="_GoBack"/>
+      <w:bookmarkEnd w:id="0"/>
+    </w:p>
+    <w:p>
+      <w:pPr>
+        <w:pStyle w:val="ListParagraph"/>
+      </w:pPr>
+    </w:p>
+    <w:p>
+      <w:pPr>
+        <w:pStyle w:val="ListParagraph"/>
+      </w:pPr>
+      <w:r>
+        <w:t xml:space="preserve">TTT terminal states is when a player gets 3 </w:t>
       </w:r>
       <w:r>
         <w:t xml:space="preserve"> (or four) </w:t>
@@ -122,21 +108,7 @@
         <w:rPr>
           <w:b/>
         </w:rPr>
-        <w:t xml:space="preserve">Why is </w:t>
-      </w:r>
-      <w:proofErr w:type="gramStart"/>
-      <w:r>
-        <w:rPr>
-          <w:b/>
-        </w:rPr>
-        <w:t>ν(</w:t>
-      </w:r>
-      <w:proofErr w:type="gramEnd"/>
-      <w:r>
-        <w:rPr>
-          <w:b/>
-        </w:rPr>
-        <w:t>A,s) = #{white checkers} − #{red checkers} a valid heuristic function for checkers (knowing that A plays white and B plays red)?</w:t>
+        <w:t>Why is ν(A,s) = #{white checkers} − #{red checkers} a valid heuristic function for checkers (knowing that A plays white and B plays red)?</w:t>
       </w:r>
     </w:p>
     <w:p>
@@ -177,13 +149,8 @@
       <w:pPr>
         <w:pStyle w:val="ListParagraph"/>
       </w:pPr>
-      <w:proofErr w:type="gramStart"/>
-      <w:r>
-        <w:t>v</w:t>
-      </w:r>
-      <w:proofErr w:type="gramEnd"/>
-      <w:r>
-        <w:t xml:space="preserve"> best approximates the utility function when the players have the same piece alignment (i.e. they have the same number of kings, and their pieces can make similar moves). </w:t>
+      <w:r>
+        <w:t xml:space="preserve">v best approximates the utility function when the players have the same piece alignment (i.e. they have the same number of kings, and their pieces can make similar moves). </w:t>
       </w:r>
     </w:p>
     <w:p>
@@ -206,21 +173,7 @@
         <w:rPr>
           <w:b/>
         </w:rPr>
-        <w:t xml:space="preserve">Can you provide an example of a state s where </w:t>
-      </w:r>
-      <w:proofErr w:type="gramStart"/>
-      <w:r>
-        <w:rPr>
-          <w:b/>
-        </w:rPr>
-        <w:t>v(</w:t>
-      </w:r>
-      <w:proofErr w:type="gramEnd"/>
-      <w:r>
-        <w:rPr>
-          <w:b/>
-        </w:rPr>
-        <w:t>A,s)&gt;0 and B wins in the following turn? (Hint: recall the rules for jumping in checkers)</w:t>
+        <w:t>Can you provide an example of a state s where v(A,s)&gt;0 and B wins in the following turn? (Hint: recall the rules for jumping in checkers)</w:t>
       </w:r>
     </w:p>
     <w:p>
@@ -276,8 +229,6 @@
         <w:tab/>
         <w:t>into each possible move before it makes it until it reaches a winning state.</w:t>
       </w:r>
-      <w:bookmarkStart w:id="0" w:name="_GoBack"/>
-      <w:bookmarkEnd w:id="0"/>
     </w:p>
     <w:sectPr>
       <w:pgSz w:w="11906" w:h="16838"/>
@@ -1062,7 +1013,7 @@
   <a:extraClrSchemeLst/>
   <a:extLst>
     <a:ext uri="{05A4C25C-085E-4340-85A3-A5531E510DB2}">
-      <thm15:themeFamily xmlns:thm15="http://schemas.microsoft.com/office/thememl/2012/main" xmlns="" name="Office Theme" id="{62F939B6-93AF-4DB8-9C6B-D6C7DFDC589F}" vid="{4A3C46E8-61CC-4603-A589-7422A47A8E4A}"/>
+      <thm15:themeFamily xmlns="" xmlns:thm15="http://schemas.microsoft.com/office/thememl/2012/main" name="Office Theme" id="{62F939B6-93AF-4DB8-9C6B-D6C7DFDC589F}" vid="{4A3C46E8-61CC-4603-A589-7422A47A8E4A}"/>
     </a:ext>
   </a:extLst>
 </a:theme>

</xml_diff>